<commit_message>
week 8 report updated
</commit_message>
<xml_diff>
--- a/Documents/Weekly Reports/Week 8.docx
+++ b/Documents/Weekly Reports/Week 8.docx
@@ -597,7 +597,7 @@
           <w:rFonts w:ascii="Times New Roman" w:cs="Times New Roman" w:eastAsia="Times New Roman" w:hAnsi="Times New Roman"/>
           <w:rtl w:val="0"/>
         </w:rPr>
-        <w:t xml:space="preserve">In this week, we decided to write our codes in a modular way. We divided some tasks related with coding, and then we made assigned these to our group members. We made researches individually and started coding. In Table 1, it can be seen what these parts are and whom they are assigned to.</w:t>
+        <w:t xml:space="preserve">In this week, we decided to write our codes in a modular way. We divided some tasks related with coding, and then we assigned these to our group members. We made researches individually and started coding. In Table 1, it can be seen what these parts are and whom they are assigned to.</w:t>
       </w:r>
     </w:p>
     <w:p>
@@ -776,7 +776,7 @@
                 <w:rFonts w:ascii="Times New Roman" w:cs="Times New Roman" w:eastAsia="Times New Roman" w:hAnsi="Times New Roman"/>
                 <w:rtl w:val="0"/>
               </w:rPr>
-              <w:t xml:space="preserve">LED distance sensor: </w:t>
+              <w:t xml:space="preserve">LED antenna sensor: </w:t>
             </w:r>
             <w:r>
               <w:rPr>
@@ -1124,7 +1124,7 @@
                 <w:rFonts w:ascii="Times New Roman" w:cs="Times New Roman" w:eastAsia="Times New Roman" w:hAnsi="Times New Roman"/>
                 <w:rtl w:val="0"/>
               </w:rPr>
-              <w:t xml:space="preserve">Maximum speed of the mock up robot is 12 cm/s.</w:t>
+              <w:t xml:space="preserve">Maximum speed of the mock up robot is 12 cm/s. (previously it was 20cm/s)</w:t>
             </w:r>
           </w:p>
         </w:tc>
@@ -1158,7 +1158,7 @@
                 <w:rFonts w:ascii="Times New Roman" w:cs="Times New Roman" w:eastAsia="Times New Roman" w:hAnsi="Times New Roman"/>
                 <w:rtl w:val="0"/>
               </w:rPr>
-              <w:t xml:space="preserve">Distance between the center of the robot and ground needs to in between 12 cm and 16 cm.</w:t>
+              <w:t xml:space="preserve">Distance between the center of the rectangle (visibility marker) on the robot and ground needs to in between 12 cm and 16 cm.</w:t>
             </w:r>
           </w:p>
         </w:tc>

</xml_diff>